<commit_message>
Revisado el TestReport de la rama
Añadidas algunas correcciones ortográficas.
</commit_message>
<xml_diff>
--- a/Docs/Test Plans/US399355-EliminarGasolinerasFavoritas-TestReport.docx
+++ b/Docs/Test Plans/US399355-EliminarGasolinerasFavoritas-TestReport.docx
@@ -183,6 +183,7 @@
       <w:pPr>
         <w:pStyle w:val="paragraph"/>
         <w:spacing w:before="0" w:beforeAutospacing="0" w:after="0" w:afterAutospacing="0"/>
+        <w:jc w:val="both"/>
         <w:textAlignment w:val="baseline"/>
         <w:rPr>
           <w:rStyle w:val="normaltextrun"/>
@@ -236,6 +237,7 @@
         </w:rPr>
         <w:t xml:space="preserve"> se procedió a implementar los </w:t>
       </w:r>
+      <w:proofErr w:type="spellStart"/>
       <w:r>
         <w:rPr>
           <w:rStyle w:val="normaltextrun"/>
@@ -247,6 +249,7 @@
         </w:rPr>
         <w:t>tests</w:t>
       </w:r>
+      <w:proofErr w:type="spellEnd"/>
       <w:r>
         <w:rPr>
           <w:rStyle w:val="normaltextrun"/>
@@ -301,6 +304,7 @@
       <w:pPr>
         <w:pStyle w:val="paragraph"/>
         <w:spacing w:before="0" w:beforeAutospacing="0" w:after="0" w:afterAutospacing="0"/>
+        <w:jc w:val="both"/>
         <w:textAlignment w:val="baseline"/>
         <w:rPr>
           <w:rStyle w:val="normaltextrun"/>
@@ -309,47 +313,98 @@
           <w:szCs w:val="22"/>
         </w:rPr>
       </w:pPr>
-      <w:r>
-        <w:rPr>
-          <w:rStyle w:val="normaltextrun"/>
-          <w:rFonts w:ascii="Calibri Light" w:hAnsi="Calibri Light" w:cs="Calibri Light"/>
-          <w:sz w:val="22"/>
-          <w:szCs w:val="22"/>
-        </w:rPr>
-        <w:t>Estos tests (unitarios y de interfaz) han sido</w:t>
-      </w:r>
-      <w:r>
-        <w:rPr>
-          <w:rStyle w:val="normaltextrun"/>
-          <w:rFonts w:ascii="Calibri Light" w:hAnsi="Calibri Light" w:cs="Calibri Light"/>
-          <w:sz w:val="22"/>
-          <w:szCs w:val="22"/>
-        </w:rPr>
-        <w:t xml:space="preserve"> creados</w:t>
-      </w:r>
-      <w:r>
-        <w:rPr>
-          <w:rStyle w:val="normaltextrun"/>
-          <w:rFonts w:ascii="Calibri Light" w:hAnsi="Calibri Light" w:cs="Calibri Light"/>
-          <w:sz w:val="22"/>
-          <w:szCs w:val="22"/>
-        </w:rPr>
-        <w:t xml:space="preserve"> en distintas clases java</w:t>
-      </w:r>
-      <w:r>
-        <w:rPr>
-          <w:rStyle w:val="normaltextrun"/>
-          <w:rFonts w:ascii="Calibri Light" w:hAnsi="Calibri Light" w:cs="Calibri Light"/>
-          <w:sz w:val="22"/>
-          <w:szCs w:val="22"/>
-        </w:rPr>
-        <w:t>:</w:t>
-      </w:r>
     </w:p>
     <w:p>
       <w:pPr>
         <w:pStyle w:val="paragraph"/>
         <w:spacing w:before="0" w:beforeAutospacing="0" w:after="0" w:afterAutospacing="0"/>
+        <w:jc w:val="both"/>
+        <w:textAlignment w:val="baseline"/>
+        <w:rPr>
+          <w:rStyle w:val="normaltextrun"/>
+          <w:rFonts w:ascii="Calibri Light" w:hAnsi="Calibri Light" w:cs="Calibri Light"/>
+          <w:sz w:val="22"/>
+          <w:szCs w:val="22"/>
+        </w:rPr>
+      </w:pPr>
+      <w:r>
+        <w:rPr>
+          <w:rStyle w:val="normaltextrun"/>
+          <w:rFonts w:ascii="Calibri Light" w:hAnsi="Calibri Light" w:cs="Calibri Light"/>
+          <w:sz w:val="22"/>
+          <w:szCs w:val="22"/>
+        </w:rPr>
+        <w:t xml:space="preserve">Estos </w:t>
+      </w:r>
+      <w:proofErr w:type="spellStart"/>
+      <w:r>
+        <w:rPr>
+          <w:rStyle w:val="normaltextrun"/>
+          <w:rFonts w:ascii="Calibri Light" w:hAnsi="Calibri Light" w:cs="Calibri Light"/>
+          <w:i/>
+          <w:iCs/>
+          <w:sz w:val="22"/>
+          <w:szCs w:val="22"/>
+        </w:rPr>
+        <w:t>tests</w:t>
+      </w:r>
+      <w:proofErr w:type="spellEnd"/>
+      <w:r>
+        <w:rPr>
+          <w:rStyle w:val="normaltextrun"/>
+          <w:rFonts w:ascii="Calibri Light" w:hAnsi="Calibri Light" w:cs="Calibri Light"/>
+          <w:sz w:val="22"/>
+          <w:szCs w:val="22"/>
+        </w:rPr>
+        <w:t xml:space="preserve"> (unitarios y de interfaz) han sido</w:t>
+      </w:r>
+      <w:r>
+        <w:rPr>
+          <w:rStyle w:val="normaltextrun"/>
+          <w:rFonts w:ascii="Calibri Light" w:hAnsi="Calibri Light" w:cs="Calibri Light"/>
+          <w:sz w:val="22"/>
+          <w:szCs w:val="22"/>
+        </w:rPr>
+        <w:t xml:space="preserve"> creados</w:t>
+      </w:r>
+      <w:r>
+        <w:rPr>
+          <w:rStyle w:val="normaltextrun"/>
+          <w:rFonts w:ascii="Calibri Light" w:hAnsi="Calibri Light" w:cs="Calibri Light"/>
+          <w:sz w:val="22"/>
+          <w:szCs w:val="22"/>
+        </w:rPr>
+        <w:t xml:space="preserve"> en distintas clases java</w:t>
+      </w:r>
+      <w:r>
+        <w:rPr>
+          <w:rStyle w:val="normaltextrun"/>
+          <w:rFonts w:ascii="Calibri Light" w:hAnsi="Calibri Light" w:cs="Calibri Light"/>
+          <w:sz w:val="22"/>
+          <w:szCs w:val="22"/>
+        </w:rPr>
+        <w:t>:</w:t>
+      </w:r>
+    </w:p>
+    <w:p>
+      <w:pPr>
+        <w:pStyle w:val="paragraph"/>
+        <w:spacing w:before="0" w:beforeAutospacing="0" w:after="0" w:afterAutospacing="0"/>
+        <w:jc w:val="both"/>
+        <w:textAlignment w:val="baseline"/>
+        <w:rPr>
+          <w:rStyle w:val="normaltextrun"/>
+          <w:rFonts w:ascii="Calibri Light" w:hAnsi="Calibri Light" w:cs="Calibri Light"/>
+          <w:sz w:val="22"/>
+          <w:szCs w:val="22"/>
+        </w:rPr>
+      </w:pPr>
+    </w:p>
+    <w:p>
+      <w:pPr>
+        <w:pStyle w:val="paragraph"/>
+        <w:spacing w:before="0" w:beforeAutospacing="0" w:after="0" w:afterAutospacing="0"/>
+        <w:jc w:val="both"/>
         <w:textAlignment w:val="baseline"/>
         <w:rPr>
           <w:rStyle w:val="normaltextrun"/>
@@ -399,6 +454,7 @@
         <w:pStyle w:val="paragraph"/>
         <w:spacing w:before="0" w:beforeAutospacing="0" w:after="0" w:afterAutospacing="0"/>
         <w:ind w:left="708"/>
+        <w:jc w:val="both"/>
         <w:textAlignment w:val="baseline"/>
         <w:rPr>
           <w:rStyle w:val="normaltextrun"/>
@@ -416,49 +472,97 @@
           <w:sz w:val="22"/>
           <w:szCs w:val="22"/>
         </w:rPr>
-        <w:t>-</w:t>
-      </w:r>
-      <w:r>
-        <w:rPr>
-          <w:rStyle w:val="normaltextrun"/>
-          <w:rFonts w:ascii="Calibri Light" w:hAnsi="Calibri Light" w:cs="Calibri Light"/>
-          <w:b/>
-          <w:bCs/>
-          <w:sz w:val="22"/>
-          <w:szCs w:val="22"/>
-        </w:rPr>
-        <w:t xml:space="preserve"> </w:t>
-      </w:r>
-      <w:r>
-        <w:rPr>
-          <w:rStyle w:val="normaltextrun"/>
-          <w:rFonts w:ascii="Calibri Light" w:hAnsi="Calibri Light" w:cs="Calibri Light"/>
-          <w:b/>
-          <w:bCs/>
-          <w:sz w:val="22"/>
-          <w:szCs w:val="22"/>
-        </w:rPr>
-        <w:t>Clase EliminarGasolineraFavoritaUITest:</w:t>
-      </w:r>
-      <w:r>
-        <w:rPr>
-          <w:rStyle w:val="normaltextrun"/>
-          <w:rFonts w:ascii="Calibri Light" w:hAnsi="Calibri Light" w:cs="Calibri Light"/>
-          <w:sz w:val="22"/>
-          <w:szCs w:val="22"/>
-        </w:rPr>
-        <w:t xml:space="preserve"> esta clase contiene los tests correspondientes a los identificadores </w:t>
-      </w:r>
-      <w:r>
-        <w:rPr>
-          <w:rStyle w:val="normaltextrun"/>
-          <w:rFonts w:ascii="Calibri Light" w:hAnsi="Calibri Light" w:cs="Calibri Light"/>
-          <w:b/>
-          <w:bCs/>
-          <w:sz w:val="22"/>
-          <w:szCs w:val="22"/>
-        </w:rPr>
-        <w:t>UIT.1.a, UIT.1.b y UIT.1.c</w:t>
+        <w:t xml:space="preserve">-Clase </w:t>
+      </w:r>
+      <w:proofErr w:type="spellStart"/>
+      <w:r>
+        <w:rPr>
+          <w:rStyle w:val="normaltextrun"/>
+          <w:rFonts w:ascii="Calibri Light" w:hAnsi="Calibri Light" w:cs="Calibri Light"/>
+          <w:b/>
+          <w:bCs/>
+          <w:sz w:val="22"/>
+          <w:szCs w:val="22"/>
+        </w:rPr>
+        <w:t>EliminarGasolineraFavoritaUITest</w:t>
+      </w:r>
+      <w:proofErr w:type="spellEnd"/>
+      <w:r>
+        <w:rPr>
+          <w:rStyle w:val="normaltextrun"/>
+          <w:rFonts w:ascii="Calibri Light" w:hAnsi="Calibri Light" w:cs="Calibri Light"/>
+          <w:b/>
+          <w:bCs/>
+          <w:sz w:val="22"/>
+          <w:szCs w:val="22"/>
+        </w:rPr>
+        <w:t>:</w:t>
+      </w:r>
+      <w:r>
+        <w:rPr>
+          <w:rStyle w:val="normaltextrun"/>
+          <w:rFonts w:ascii="Calibri Light" w:hAnsi="Calibri Light" w:cs="Calibri Light"/>
+          <w:sz w:val="22"/>
+          <w:szCs w:val="22"/>
+        </w:rPr>
+        <w:t xml:space="preserve"> esta clase contiene los </w:t>
+      </w:r>
+      <w:proofErr w:type="spellStart"/>
+      <w:r>
+        <w:rPr>
+          <w:rStyle w:val="normaltextrun"/>
+          <w:rFonts w:ascii="Calibri Light" w:hAnsi="Calibri Light" w:cs="Calibri Light"/>
+          <w:i/>
+          <w:iCs/>
+          <w:sz w:val="22"/>
+          <w:szCs w:val="22"/>
+        </w:rPr>
+        <w:t>tests</w:t>
+      </w:r>
+      <w:proofErr w:type="spellEnd"/>
+      <w:r>
+        <w:rPr>
+          <w:rStyle w:val="normaltextrun"/>
+          <w:rFonts w:ascii="Calibri Light" w:hAnsi="Calibri Light" w:cs="Calibri Light"/>
+          <w:sz w:val="22"/>
+          <w:szCs w:val="22"/>
+        </w:rPr>
+        <w:t xml:space="preserve"> correspondientes a los identificadores </w:t>
+      </w:r>
+      <w:r>
+        <w:rPr>
+          <w:rStyle w:val="normaltextrun"/>
+          <w:rFonts w:ascii="Calibri Light" w:hAnsi="Calibri Light" w:cs="Calibri Light"/>
+          <w:b/>
+          <w:bCs/>
+          <w:sz w:val="22"/>
+          <w:szCs w:val="22"/>
+        </w:rPr>
+        <w:t>UIT.1.a, UIT.</w:t>
+      </w:r>
+      <w:proofErr w:type="gramStart"/>
+      <w:r>
+        <w:rPr>
+          <w:rStyle w:val="normaltextrun"/>
+          <w:rFonts w:ascii="Calibri Light" w:hAnsi="Calibri Light" w:cs="Calibri Light"/>
+          <w:b/>
+          <w:bCs/>
+          <w:sz w:val="22"/>
+          <w:szCs w:val="22"/>
+        </w:rPr>
+        <w:t>1.b</w:t>
+      </w:r>
+      <w:proofErr w:type="gramEnd"/>
+      <w:r>
+        <w:rPr>
+          <w:rStyle w:val="normaltextrun"/>
+          <w:rFonts w:ascii="Calibri Light" w:hAnsi="Calibri Light" w:cs="Calibri Light"/>
+          <w:b/>
+          <w:bCs/>
+          <w:sz w:val="22"/>
+          <w:szCs w:val="22"/>
+        </w:rPr>
+        <w:t xml:space="preserve"> y UIT.1.c</w:t>
       </w:r>
       <w:r>
         <w:rPr>
@@ -475,6 +579,7 @@
         <w:pStyle w:val="paragraph"/>
         <w:spacing w:before="0" w:beforeAutospacing="0" w:after="0" w:afterAutospacing="0"/>
         <w:ind w:left="708"/>
+        <w:jc w:val="both"/>
         <w:textAlignment w:val="baseline"/>
         <w:rPr>
           <w:rStyle w:val="normaltextrun"/>
@@ -494,8 +599,21 @@
           <w:sz w:val="22"/>
           <w:szCs w:val="22"/>
         </w:rPr>
-        <w:t>-Clase EliminarGasolineraFavoritaDesdeListaUITest</w:t>
-      </w:r>
+        <w:t xml:space="preserve">-Clase </w:t>
+      </w:r>
+      <w:proofErr w:type="spellStart"/>
+      <w:r>
+        <w:rPr>
+          <w:rStyle w:val="normaltextrun"/>
+          <w:rFonts w:ascii="Calibri Light" w:hAnsi="Calibri Light" w:cs="Calibri Light"/>
+          <w:b/>
+          <w:bCs/>
+          <w:sz w:val="22"/>
+          <w:szCs w:val="22"/>
+        </w:rPr>
+        <w:t>EliminarGasolineraFavoritaDesdeListaUITest</w:t>
+      </w:r>
+      <w:proofErr w:type="spellEnd"/>
       <w:r>
         <w:rPr>
           <w:rStyle w:val="normaltextrun"/>
@@ -514,18 +632,64 @@
           <w:sz w:val="22"/>
           <w:szCs w:val="22"/>
         </w:rPr>
-        <w:t>esta clase contiene los tests correspondientes a los identificadores</w:t>
-      </w:r>
-      <w:r>
-        <w:rPr>
-          <w:rStyle w:val="normaltextrun"/>
-          <w:rFonts w:ascii="Calibri Light" w:hAnsi="Calibri Light" w:cs="Calibri Light"/>
-          <w:b/>
-          <w:bCs/>
-          <w:sz w:val="22"/>
-          <w:szCs w:val="22"/>
-        </w:rPr>
-        <w:t xml:space="preserve"> UIT.2.a, UIT.2.b y UIT.2.c</w:t>
+        <w:t xml:space="preserve">esta clase contiene los </w:t>
+      </w:r>
+      <w:proofErr w:type="spellStart"/>
+      <w:r>
+        <w:rPr>
+          <w:rStyle w:val="normaltextrun"/>
+          <w:rFonts w:ascii="Calibri Light" w:hAnsi="Calibri Light" w:cs="Calibri Light"/>
+          <w:i/>
+          <w:iCs/>
+          <w:sz w:val="22"/>
+          <w:szCs w:val="22"/>
+        </w:rPr>
+        <w:t>tests</w:t>
+      </w:r>
+      <w:proofErr w:type="spellEnd"/>
+      <w:r>
+        <w:rPr>
+          <w:rStyle w:val="normaltextrun"/>
+          <w:rFonts w:ascii="Calibri Light" w:hAnsi="Calibri Light" w:cs="Calibri Light"/>
+          <w:sz w:val="22"/>
+          <w:szCs w:val="22"/>
+        </w:rPr>
+        <w:t xml:space="preserve"> correspondientes a los identificadores</w:t>
+      </w:r>
+      <w:r>
+        <w:rPr>
+          <w:rStyle w:val="normaltextrun"/>
+          <w:rFonts w:ascii="Calibri Light" w:hAnsi="Calibri Light" w:cs="Calibri Light"/>
+          <w:b/>
+          <w:bCs/>
+          <w:sz w:val="22"/>
+          <w:szCs w:val="22"/>
+        </w:rPr>
+        <w:t xml:space="preserve"> UIT.2.a, UIT.</w:t>
+      </w:r>
+      <w:proofErr w:type="gramStart"/>
+      <w:r>
+        <w:rPr>
+          <w:rStyle w:val="normaltextrun"/>
+          <w:rFonts w:ascii="Calibri Light" w:hAnsi="Calibri Light" w:cs="Calibri Light"/>
+          <w:b/>
+          <w:bCs/>
+          <w:sz w:val="22"/>
+          <w:szCs w:val="22"/>
+        </w:rPr>
+        <w:t>2.b</w:t>
+      </w:r>
+      <w:proofErr w:type="gramEnd"/>
+      <w:r>
+        <w:rPr>
+          <w:rStyle w:val="normaltextrun"/>
+          <w:rFonts w:ascii="Calibri Light" w:hAnsi="Calibri Light" w:cs="Calibri Light"/>
+          <w:b/>
+          <w:bCs/>
+          <w:sz w:val="22"/>
+          <w:szCs w:val="22"/>
+        </w:rPr>
+        <w:t xml:space="preserve"> y UIT.2.c</w:t>
       </w:r>
       <w:r>
         <w:rPr>
@@ -543,6 +707,7 @@
       <w:pPr>
         <w:pStyle w:val="paragraph"/>
         <w:spacing w:before="0" w:beforeAutospacing="0" w:after="0" w:afterAutospacing="0"/>
+        <w:jc w:val="both"/>
         <w:textAlignment w:val="baseline"/>
         <w:rPr>
           <w:rStyle w:val="normaltextrun"/>
@@ -603,6 +768,7 @@
         <w:pStyle w:val="paragraph"/>
         <w:spacing w:before="0" w:beforeAutospacing="0" w:after="0" w:afterAutospacing="0"/>
         <w:ind w:left="708"/>
+        <w:jc w:val="both"/>
         <w:textAlignment w:val="baseline"/>
         <w:rPr>
           <w:rStyle w:val="normaltextrun"/>
@@ -622,33 +788,93 @@
           <w:sz w:val="22"/>
           <w:szCs w:val="22"/>
         </w:rPr>
-        <w:t xml:space="preserve">-Clase eliminaGasolineraFavoritaTest: </w:t>
-      </w:r>
-      <w:r>
-        <w:rPr>
-          <w:rStyle w:val="normaltextrun"/>
-          <w:rFonts w:ascii="Calibri Light" w:hAnsi="Calibri Light" w:cs="Calibri Light"/>
-          <w:sz w:val="22"/>
-          <w:szCs w:val="22"/>
-        </w:rPr>
-        <w:t xml:space="preserve">esta clase contiene los tests correspondientes a los identificadores </w:t>
-      </w:r>
-      <w:r>
-        <w:rPr>
-          <w:rStyle w:val="normaltextrun"/>
-          <w:rFonts w:ascii="Calibri Light" w:hAnsi="Calibri Light" w:cs="Calibri Light"/>
-          <w:b/>
-          <w:bCs/>
-          <w:sz w:val="22"/>
-          <w:szCs w:val="22"/>
-        </w:rPr>
-        <w:t>UT.1.a, UT.1.b, UT.1.c y UT.1.d.</w:t>
+        <w:t xml:space="preserve">-Clase </w:t>
+      </w:r>
+      <w:proofErr w:type="spellStart"/>
+      <w:r>
+        <w:rPr>
+          <w:rStyle w:val="normaltextrun"/>
+          <w:rFonts w:ascii="Calibri Light" w:hAnsi="Calibri Light" w:cs="Calibri Light"/>
+          <w:b/>
+          <w:bCs/>
+          <w:sz w:val="22"/>
+          <w:szCs w:val="22"/>
+        </w:rPr>
+        <w:t>eliminaGasolineraFavoritaTest</w:t>
+      </w:r>
+      <w:proofErr w:type="spellEnd"/>
+      <w:r>
+        <w:rPr>
+          <w:rStyle w:val="normaltextrun"/>
+          <w:rFonts w:ascii="Calibri Light" w:hAnsi="Calibri Light" w:cs="Calibri Light"/>
+          <w:b/>
+          <w:bCs/>
+          <w:sz w:val="22"/>
+          <w:szCs w:val="22"/>
+        </w:rPr>
+        <w:t xml:space="preserve">: </w:t>
+      </w:r>
+      <w:r>
+        <w:rPr>
+          <w:rStyle w:val="normaltextrun"/>
+          <w:rFonts w:ascii="Calibri Light" w:hAnsi="Calibri Light" w:cs="Calibri Light"/>
+          <w:sz w:val="22"/>
+          <w:szCs w:val="22"/>
+        </w:rPr>
+        <w:t xml:space="preserve">esta clase contiene los </w:t>
+      </w:r>
+      <w:proofErr w:type="spellStart"/>
+      <w:r>
+        <w:rPr>
+          <w:rStyle w:val="normaltextrun"/>
+          <w:rFonts w:ascii="Calibri Light" w:hAnsi="Calibri Light" w:cs="Calibri Light"/>
+          <w:i/>
+          <w:iCs/>
+          <w:sz w:val="22"/>
+          <w:szCs w:val="22"/>
+        </w:rPr>
+        <w:t>tests</w:t>
+      </w:r>
+      <w:proofErr w:type="spellEnd"/>
+      <w:r>
+        <w:rPr>
+          <w:rStyle w:val="normaltextrun"/>
+          <w:rFonts w:ascii="Calibri Light" w:hAnsi="Calibri Light" w:cs="Calibri Light"/>
+          <w:sz w:val="22"/>
+          <w:szCs w:val="22"/>
+        </w:rPr>
+        <w:t xml:space="preserve"> correspondientes a los identificadores </w:t>
+      </w:r>
+      <w:proofErr w:type="gramStart"/>
+      <w:r>
+        <w:rPr>
+          <w:rStyle w:val="normaltextrun"/>
+          <w:rFonts w:ascii="Calibri Light" w:hAnsi="Calibri Light" w:cs="Calibri Light"/>
+          <w:b/>
+          <w:bCs/>
+          <w:sz w:val="22"/>
+          <w:szCs w:val="22"/>
+        </w:rPr>
+        <w:t>UT.1.a</w:t>
+      </w:r>
+      <w:proofErr w:type="gramEnd"/>
+      <w:r>
+        <w:rPr>
+          <w:rStyle w:val="normaltextrun"/>
+          <w:rFonts w:ascii="Calibri Light" w:hAnsi="Calibri Light" w:cs="Calibri Light"/>
+          <w:b/>
+          <w:bCs/>
+          <w:sz w:val="22"/>
+          <w:szCs w:val="22"/>
+        </w:rPr>
+        <w:t>, UT.1.b, UT.1.c y UT.1.d.</w:t>
       </w:r>
     </w:p>
     <w:p>
       <w:pPr>
         <w:pStyle w:val="paragraph"/>
         <w:spacing w:before="0" w:beforeAutospacing="0" w:after="0" w:afterAutospacing="0"/>
+        <w:jc w:val="both"/>
         <w:textAlignment w:val="baseline"/>
         <w:rPr>
           <w:rStyle w:val="eop"/>
@@ -662,6 +888,7 @@
       <w:pPr>
         <w:pStyle w:val="paragraph"/>
         <w:spacing w:before="0" w:beforeAutospacing="0" w:after="0" w:afterAutospacing="0"/>
+        <w:jc w:val="both"/>
         <w:textAlignment w:val="baseline"/>
         <w:rPr>
           <w:rFonts w:ascii="Segoe UI" w:hAnsi="Segoe UI" w:cs="Segoe UI"/>
@@ -679,6 +906,7 @@
         </w:numPr>
         <w:spacing w:before="0" w:beforeAutospacing="0" w:after="0" w:afterAutospacing="0"/>
         <w:ind w:left="1080" w:firstLine="0"/>
+        <w:jc w:val="both"/>
         <w:textAlignment w:val="baseline"/>
         <w:rPr>
           <w:rStyle w:val="normaltextrun"/>
@@ -702,6 +930,7 @@
         <w:pStyle w:val="paragraph"/>
         <w:spacing w:before="0" w:beforeAutospacing="0" w:after="0" w:afterAutospacing="0"/>
         <w:ind w:left="1080"/>
+        <w:jc w:val="both"/>
         <w:textAlignment w:val="baseline"/>
         <w:rPr>
           <w:rFonts w:ascii="Calibri Light" w:hAnsi="Calibri Light" w:cs="Calibri Light"/>
@@ -714,6 +943,7 @@
       <w:pPr>
         <w:pStyle w:val="paragraph"/>
         <w:spacing w:before="0" w:beforeAutospacing="0" w:after="0" w:afterAutospacing="0"/>
+        <w:jc w:val="both"/>
         <w:textAlignment w:val="baseline"/>
         <w:rPr>
           <w:rStyle w:val="normaltextrun"/>
@@ -740,6 +970,7 @@
           <w:numId w:val="7"/>
         </w:numPr>
         <w:spacing w:before="0" w:beforeAutospacing="0" w:after="0" w:afterAutospacing="0"/>
+        <w:jc w:val="both"/>
         <w:textAlignment w:val="baseline"/>
         <w:rPr>
           <w:rStyle w:val="normaltextrun"/>
@@ -755,7 +986,63 @@
           <w:sz w:val="22"/>
           <w:szCs w:val="22"/>
         </w:rPr>
-        <w:t xml:space="preserve">El plan de pruebas y el informe de pruebas, ha sido elaborado por </w:t>
+        <w:t xml:space="preserve">El plan de pruebas y el informe de </w:t>
+      </w:r>
+      <w:proofErr w:type="gramStart"/>
+      <w:r>
+        <w:rPr>
+          <w:rStyle w:val="normaltextrun"/>
+          <w:rFonts w:ascii="Calibri Light" w:hAnsi="Calibri Light" w:cs="Calibri Light"/>
+          <w:sz w:val="22"/>
+          <w:szCs w:val="22"/>
+        </w:rPr>
+        <w:t>pruebas,</w:t>
+      </w:r>
+      <w:proofErr w:type="gramEnd"/>
+      <w:r>
+        <w:rPr>
+          <w:rStyle w:val="normaltextrun"/>
+          <w:rFonts w:ascii="Calibri Light" w:hAnsi="Calibri Light" w:cs="Calibri Light"/>
+          <w:sz w:val="22"/>
+          <w:szCs w:val="22"/>
+        </w:rPr>
+        <w:t xml:space="preserve"> ha</w:t>
+      </w:r>
+      <w:r>
+        <w:rPr>
+          <w:rStyle w:val="normaltextrun"/>
+          <w:rFonts w:ascii="Calibri Light" w:hAnsi="Calibri Light" w:cs="Calibri Light"/>
+          <w:sz w:val="22"/>
+          <w:szCs w:val="22"/>
+        </w:rPr>
+        <w:t>n</w:t>
+      </w:r>
+      <w:r>
+        <w:rPr>
+          <w:rStyle w:val="normaltextrun"/>
+          <w:rFonts w:ascii="Calibri Light" w:hAnsi="Calibri Light" w:cs="Calibri Light"/>
+          <w:sz w:val="22"/>
+          <w:szCs w:val="22"/>
+        </w:rPr>
+        <w:t xml:space="preserve"> sido elaborado</w:t>
+      </w:r>
+      <w:r>
+        <w:rPr>
+          <w:rStyle w:val="normaltextrun"/>
+          <w:rFonts w:ascii="Calibri Light" w:hAnsi="Calibri Light" w:cs="Calibri Light"/>
+          <w:sz w:val="22"/>
+          <w:szCs w:val="22"/>
+        </w:rPr>
+        <w:t>s</w:t>
+      </w:r>
+      <w:r>
+        <w:rPr>
+          <w:rStyle w:val="normaltextrun"/>
+          <w:rFonts w:ascii="Calibri Light" w:hAnsi="Calibri Light" w:cs="Calibri Light"/>
+          <w:sz w:val="22"/>
+          <w:szCs w:val="22"/>
+        </w:rPr>
+        <w:t xml:space="preserve"> por </w:t>
       </w:r>
       <w:r>
         <w:rPr>
@@ -765,6 +1052,15 @@
           <w:szCs w:val="22"/>
         </w:rPr>
         <w:t>Jaime López-Agudo Higuera</w:t>
+      </w:r>
+      <w:r>
+        <w:rPr>
+          <w:rStyle w:val="normaltextrun"/>
+          <w:rFonts w:ascii="Calibri Light" w:hAnsi="Calibri Light" w:cs="Calibri Light"/>
+          <w:sz w:val="22"/>
+          <w:szCs w:val="22"/>
+        </w:rPr>
+        <w:t>.</w:t>
       </w:r>
     </w:p>
     <w:p>
@@ -775,6 +1071,7 @@
           <w:numId w:val="7"/>
         </w:numPr>
         <w:spacing w:before="0" w:beforeAutospacing="0" w:after="0" w:afterAutospacing="0"/>
+        <w:jc w:val="both"/>
         <w:textAlignment w:val="baseline"/>
         <w:rPr>
           <w:rStyle w:val="normaltextrun"/>
@@ -800,6 +1097,15 @@
           <w:szCs w:val="22"/>
         </w:rPr>
         <w:t>Jaime López-Agudo Higuera</w:t>
+      </w:r>
+      <w:r>
+        <w:rPr>
+          <w:rStyle w:val="normaltextrun"/>
+          <w:rFonts w:ascii="Calibri Light" w:hAnsi="Calibri Light" w:cs="Calibri Light"/>
+          <w:sz w:val="22"/>
+          <w:szCs w:val="22"/>
+        </w:rPr>
+        <w:t>.</w:t>
       </w:r>
     </w:p>
     <w:p>
@@ -810,6 +1116,7 @@
           <w:numId w:val="7"/>
         </w:numPr>
         <w:spacing w:before="0" w:beforeAutospacing="0" w:after="0" w:afterAutospacing="0"/>
+        <w:jc w:val="both"/>
         <w:textAlignment w:val="baseline"/>
         <w:rPr>
           <w:rStyle w:val="normaltextrun"/>
@@ -825,7 +1132,25 @@
           <w:sz w:val="22"/>
           <w:szCs w:val="22"/>
         </w:rPr>
-        <w:t xml:space="preserve">Las pruebas unitarias han ido implementadas por </w:t>
+        <w:t xml:space="preserve">Las pruebas unitarias han </w:t>
+      </w:r>
+      <w:r>
+        <w:rPr>
+          <w:rStyle w:val="normaltextrun"/>
+          <w:rFonts w:ascii="Calibri Light" w:hAnsi="Calibri Light" w:cs="Calibri Light"/>
+          <w:sz w:val="22"/>
+          <w:szCs w:val="22"/>
+        </w:rPr>
+        <w:t>s</w:t>
+      </w:r>
+      <w:r>
+        <w:rPr>
+          <w:rStyle w:val="normaltextrun"/>
+          <w:rFonts w:ascii="Calibri Light" w:hAnsi="Calibri Light" w:cs="Calibri Light"/>
+          <w:sz w:val="22"/>
+          <w:szCs w:val="22"/>
+        </w:rPr>
+        <w:t xml:space="preserve">ido implementadas por </w:t>
       </w:r>
       <w:r>
         <w:rPr>
@@ -835,6 +1160,15 @@
           <w:szCs w:val="22"/>
         </w:rPr>
         <w:t>Elena Romón López</w:t>
+      </w:r>
+      <w:r>
+        <w:rPr>
+          <w:rStyle w:val="normaltextrun"/>
+          <w:rFonts w:ascii="Calibri Light" w:hAnsi="Calibri Light" w:cs="Calibri Light"/>
+          <w:sz w:val="22"/>
+          <w:szCs w:val="22"/>
+        </w:rPr>
+        <w:t>.</w:t>
       </w:r>
     </w:p>
     <w:p>
@@ -845,6 +1179,7 @@
           <w:numId w:val="7"/>
         </w:numPr>
         <w:spacing w:before="0" w:beforeAutospacing="0" w:after="0" w:afterAutospacing="0"/>
+        <w:jc w:val="both"/>
         <w:textAlignment w:val="baseline"/>
         <w:rPr>
           <w:rStyle w:val="normaltextrun"/>
@@ -861,6 +1196,15 @@
           <w:szCs w:val="22"/>
         </w:rPr>
         <w:t xml:space="preserve">La revisión de este documento fue realizada por </w:t>
+      </w:r>
+      <w:r>
+        <w:rPr>
+          <w:rStyle w:val="normaltextrun"/>
+          <w:rFonts w:ascii="Calibri Light" w:hAnsi="Calibri Light" w:cs="Calibri Light"/>
+          <w:sz w:val="22"/>
+          <w:szCs w:val="22"/>
+        </w:rPr>
+        <w:t>Elena Romón López.</w:t>
       </w:r>
     </w:p>
     <w:p>
@@ -868,6 +1212,7 @@
         <w:pStyle w:val="paragraph"/>
         <w:spacing w:before="0" w:beforeAutospacing="0" w:after="0" w:afterAutospacing="0"/>
         <w:ind w:left="720"/>
+        <w:jc w:val="both"/>
         <w:textAlignment w:val="baseline"/>
         <w:rPr>
           <w:rFonts w:ascii="Calibri Light" w:hAnsi="Calibri Light" w:cs="Calibri Light"/>
@@ -885,6 +1230,7 @@
         </w:numPr>
         <w:spacing w:before="0" w:beforeAutospacing="0" w:after="0" w:afterAutospacing="0"/>
         <w:ind w:left="1080" w:firstLine="0"/>
+        <w:jc w:val="both"/>
         <w:textAlignment w:val="baseline"/>
         <w:rPr>
           <w:rStyle w:val="normaltextrun"/>
@@ -908,6 +1254,7 @@
         <w:pStyle w:val="paragraph"/>
         <w:spacing w:before="0" w:beforeAutospacing="0" w:after="0" w:afterAutospacing="0"/>
         <w:ind w:left="1080"/>
+        <w:jc w:val="both"/>
         <w:textAlignment w:val="baseline"/>
         <w:rPr>
           <w:rFonts w:ascii="Calibri Light" w:hAnsi="Calibri Light" w:cs="Calibri Light"/>
@@ -920,6 +1267,7 @@
       <w:pPr>
         <w:pStyle w:val="paragraph"/>
         <w:spacing w:before="0" w:beforeAutospacing="0" w:after="0" w:afterAutospacing="0"/>
+        <w:jc w:val="both"/>
         <w:textAlignment w:val="baseline"/>
         <w:rPr>
           <w:rStyle w:val="normaltextrun"/>
@@ -946,6 +1294,7 @@
           <w:numId w:val="7"/>
         </w:numPr>
         <w:spacing w:before="0" w:beforeAutospacing="0" w:after="0" w:afterAutospacing="0"/>
+        <w:jc w:val="both"/>
         <w:textAlignment w:val="baseline"/>
         <w:rPr>
           <w:rStyle w:val="normaltextrun"/>
@@ -997,13 +1346,76 @@
           <w:sz w:val="22"/>
           <w:szCs w:val="22"/>
         </w:rPr>
-        <w:t xml:space="preserve"> estado está el botón de favoritos y esto viene determinado por el icono que lleva el botón en cada momento (estrella rellena o no rellena), pero, no hay forma de probarlo, por lo que se ha cambiado el código de la interfaz para hacer que cada vez que cambie el icono en el botón, se inserte una tag equivalente sobre ese botón (método setTag con el id del icono), de forma que podamos determinar en que estado se encuentra el botón en cada momento a partir de este tag.</w:t>
+        <w:t xml:space="preserve"> estado está el botón de favoritos y esto viene determinado por el icono que lleva el botón en cada momento (estrella rellena o no rellena), pero, no hay forma de probarlo, por lo que se ha cambiado el código de la interfaz para hacer que cada vez que cambie el icono en el botón, se inserte una tag equivalente sobre ese botón (método </w:t>
+      </w:r>
+      <w:proofErr w:type="spellStart"/>
+      <w:r>
+        <w:rPr>
+          <w:rStyle w:val="normaltextrun"/>
+          <w:rFonts w:ascii="Calibri Light" w:hAnsi="Calibri Light" w:cs="Calibri Light"/>
+          <w:sz w:val="22"/>
+          <w:szCs w:val="22"/>
+        </w:rPr>
+        <w:t>setTag</w:t>
+      </w:r>
+      <w:proofErr w:type="spellEnd"/>
+      <w:r>
+        <w:rPr>
+          <w:rStyle w:val="normaltextrun"/>
+          <w:rFonts w:ascii="Calibri Light" w:hAnsi="Calibri Light" w:cs="Calibri Light"/>
+          <w:sz w:val="22"/>
+          <w:szCs w:val="22"/>
+        </w:rPr>
+        <w:t xml:space="preserve"> con el id del icono), de forma que podamos determinar en qu</w:t>
+      </w:r>
+      <w:r>
+        <w:rPr>
+          <w:rStyle w:val="normaltextrun"/>
+          <w:rFonts w:ascii="Calibri Light" w:hAnsi="Calibri Light" w:cs="Calibri Light"/>
+          <w:sz w:val="22"/>
+          <w:szCs w:val="22"/>
+        </w:rPr>
+        <w:t>é</w:t>
+      </w:r>
+      <w:r>
+        <w:rPr>
+          <w:rStyle w:val="normaltextrun"/>
+          <w:rFonts w:ascii="Calibri Light" w:hAnsi="Calibri Light" w:cs="Calibri Light"/>
+          <w:sz w:val="22"/>
+          <w:szCs w:val="22"/>
+        </w:rPr>
+        <w:t xml:space="preserve"> estado se encuentra el botón en cada momento a partir de este</w:t>
+      </w:r>
+      <w:r>
+        <w:rPr>
+          <w:rStyle w:val="normaltextrun"/>
+          <w:rFonts w:ascii="Calibri Light" w:hAnsi="Calibri Light" w:cs="Calibri Light"/>
+          <w:sz w:val="22"/>
+          <w:szCs w:val="22"/>
+        </w:rPr>
+        <w:t>.</w:t>
       </w:r>
     </w:p>
     <w:p>
       <w:pPr>
         <w:pStyle w:val="paragraph"/>
         <w:spacing w:before="0" w:beforeAutospacing="0" w:after="0" w:afterAutospacing="0"/>
+        <w:ind w:left="720"/>
+        <w:jc w:val="both"/>
+        <w:textAlignment w:val="baseline"/>
+        <w:rPr>
+          <w:rStyle w:val="normaltextrun"/>
+          <w:rFonts w:ascii="Segoe UI" w:hAnsi="Segoe UI" w:cs="Segoe UI"/>
+          <w:sz w:val="18"/>
+          <w:szCs w:val="18"/>
+        </w:rPr>
+      </w:pPr>
+    </w:p>
+    <w:p>
+      <w:pPr>
+        <w:pStyle w:val="paragraph"/>
+        <w:spacing w:before="0" w:beforeAutospacing="0" w:after="0" w:afterAutospacing="0"/>
+        <w:jc w:val="both"/>
         <w:textAlignment w:val="baseline"/>
         <w:rPr>
           <w:rStyle w:val="normaltextrun"/>
@@ -1030,6 +1442,7 @@
           <w:numId w:val="7"/>
         </w:numPr>
         <w:spacing w:before="0" w:beforeAutospacing="0" w:after="0" w:afterAutospacing="0"/>
+        <w:jc w:val="both"/>
         <w:textAlignment w:val="baseline"/>
         <w:rPr>
           <w:rStyle w:val="normaltextrun"/>
@@ -1045,7 +1458,47 @@
           <w:sz w:val="22"/>
           <w:szCs w:val="22"/>
         </w:rPr>
-        <w:t>Se han generado problemas al identificar y obtener las gasolineras de la base de datos, debido al parecido entre los métodos de la DAO de gasolineras findById y findByIDEES, lo que ha desencadenado errores durante la creación y ejecución de las pruebas unitarias.</w:t>
+        <w:t xml:space="preserve">Se han generado problemas al identificar y obtener las gasolineras de la base de datos, debido al parecido entre los métodos de la DAO de gasolineras </w:t>
+      </w:r>
+      <w:proofErr w:type="spellStart"/>
+      <w:r>
+        <w:rPr>
+          <w:rStyle w:val="normaltextrun"/>
+          <w:rFonts w:ascii="Calibri Light" w:hAnsi="Calibri Light" w:cs="Calibri Light"/>
+          <w:sz w:val="22"/>
+          <w:szCs w:val="22"/>
+        </w:rPr>
+        <w:t>findById</w:t>
+      </w:r>
+      <w:proofErr w:type="spellEnd"/>
+      <w:r>
+        <w:rPr>
+          <w:rStyle w:val="normaltextrun"/>
+          <w:rFonts w:ascii="Calibri Light" w:hAnsi="Calibri Light" w:cs="Calibri Light"/>
+          <w:sz w:val="22"/>
+          <w:szCs w:val="22"/>
+        </w:rPr>
+        <w:t xml:space="preserve"> y </w:t>
+      </w:r>
+      <w:proofErr w:type="spellStart"/>
+      <w:r>
+        <w:rPr>
+          <w:rStyle w:val="normaltextrun"/>
+          <w:rFonts w:ascii="Calibri Light" w:hAnsi="Calibri Light" w:cs="Calibri Light"/>
+          <w:sz w:val="22"/>
+          <w:szCs w:val="22"/>
+        </w:rPr>
+        <w:t>findByIDEES</w:t>
+      </w:r>
+      <w:proofErr w:type="spellEnd"/>
+      <w:r>
+        <w:rPr>
+          <w:rStyle w:val="normaltextrun"/>
+          <w:rFonts w:ascii="Calibri Light" w:hAnsi="Calibri Light" w:cs="Calibri Light"/>
+          <w:sz w:val="22"/>
+          <w:szCs w:val="22"/>
+        </w:rPr>
+        <w:t>, lo que ha desencadenado errores durante la creación y ejecución de las pruebas unitarias.</w:t>
       </w:r>
     </w:p>
     <w:p>
@@ -1053,6 +1506,7 @@
         <w:pStyle w:val="paragraph"/>
         <w:spacing w:before="0" w:beforeAutospacing="0" w:after="0" w:afterAutospacing="0"/>
         <w:ind w:left="360"/>
+        <w:jc w:val="both"/>
         <w:textAlignment w:val="baseline"/>
         <w:rPr>
           <w:rFonts w:ascii="Segoe UI" w:hAnsi="Segoe UI" w:cs="Segoe UI"/>

</xml_diff>